<commit_message>
stuff from assignment two
</commit_message>
<xml_diff>
--- a/Assignment2/407Assignment2WriteUp.docx
+++ b/Assignment2/407Assignment2WriteUp.docx
@@ -74,21 +74,7 @@
           <w:rFonts w:ascii="Times New Roman" w:eastAsia="Times New Roman" w:hAnsi="Times New Roman" w:cs="Times New Roman"/>
           <w:sz w:val="24"/>
         </w:rPr>
-        <w:t xml:space="preserve"> commands in Google spreadsheets, our team was able to identify and scrape information about apartment listings in Calgary from the Craigslist website. Our t</w:t>
-      </w:r>
-      <w:r>
-        <w:rPr>
-          <w:rFonts w:ascii="Times New Roman" w:eastAsia="Times New Roman" w:hAnsi="Times New Roman" w:cs="Times New Roman"/>
-          <w:sz w:val="24"/>
-        </w:rPr>
-        <w:t>eam was able to identify and extract addresses in order to geocode listing advertisements. Then we added the scraped data, including the geocoded addresses, to a KML and mapped them using the Google My Maps platform. The final result is a map that displays</w:t>
-      </w:r>
-      <w:r>
-        <w:rPr>
-          <w:rFonts w:ascii="Times New Roman" w:eastAsia="Times New Roman" w:hAnsi="Times New Roman" w:cs="Times New Roman"/>
-          <w:sz w:val="24"/>
-        </w:rPr>
-        <w:t xml:space="preserve"> location, information about the rentals, and provides a link to the original Craigslist advertisement. </w:t>
+        <w:t xml:space="preserve"> commands in Google spreadsheets, our team was able to identify and scrape information about apartment listings in Calgary from the Craigslist website. Our team was able to identify and extract addresses in order to geocode listing advertisements. Then we added the scraped data, including the geocoded addresses, to a KML and mapped them using the Google My Maps platform. The final result is a map that displays location, information about the rentals, and provides a link to the original Craigslist advertisement. </w:t>
       </w:r>
     </w:p>
     <w:p>
@@ -314,14 +300,7 @@
           <w:rFonts w:ascii="Times New Roman" w:eastAsia="Times New Roman" w:hAnsi="Times New Roman" w:cs="Times New Roman"/>
           <w:sz w:val="24"/>
         </w:rPr>
-        <w:t>In column B, we acquired the direct links to the listings by using a CONCAT function to concatenate a generalized Craigsli</w:t>
-      </w:r>
-      <w:r>
-        <w:rPr>
-          <w:rFonts w:ascii="Times New Roman" w:eastAsia="Times New Roman" w:hAnsi="Times New Roman" w:cs="Times New Roman"/>
-          <w:sz w:val="24"/>
-        </w:rPr>
-        <w:t>st URL prefix “</w:t>
+        <w:t>In column B, we acquired the direct links to the listings by using a CONCAT function to concatenate a generalized Craigslist URL prefix “</w:t>
       </w:r>
       <w:hyperlink r:id="rId7">
         <w:r>
@@ -448,14 +427,7 @@
           <w:sz w:val="24"/>
         </w:rPr>
         <w:lastRenderedPageBreak/>
-        <w:t>All following scrapings are based on nested queries tha</w:t>
-      </w:r>
-      <w:r>
-        <w:rPr>
-          <w:rFonts w:ascii="Times New Roman" w:eastAsia="Times New Roman" w:hAnsi="Times New Roman" w:cs="Times New Roman"/>
-          <w:sz w:val="24"/>
-        </w:rPr>
-        <w:t>t scrape these concatenated URLs</w:t>
+        <w:t>All following scrapings are based on nested queries that scrape these concatenated URLs</w:t>
       </w:r>
     </w:p>
     <w:p>
@@ -612,14 +584,7 @@
           <w:rFonts w:ascii="Times New Roman" w:eastAsia="Times New Roman" w:hAnsi="Times New Roman" w:cs="Times New Roman"/>
           <w:sz w:val="24"/>
         </w:rPr>
-        <w:t xml:space="preserve">The address was a combination </w:t>
-      </w:r>
-      <w:r>
-        <w:rPr>
-          <w:rFonts w:ascii="Times New Roman" w:eastAsia="Times New Roman" w:hAnsi="Times New Roman" w:cs="Times New Roman"/>
-          <w:sz w:val="24"/>
-        </w:rPr>
-        <w:t>of two scrapes, one of addresses listed in brackets in the title of the listing, and in a div tag called ‘</w:t>
+        <w:t>The address was a combination of two scrapes, one of addresses listed in brackets in the title of the listing, and in a div tag called ‘</w:t>
       </w:r>
       <w:proofErr w:type="spellStart"/>
       <w:r>
@@ -700,14 +665,7 @@
           <w:rFonts w:ascii="Times New Roman" w:eastAsia="Times New Roman" w:hAnsi="Times New Roman" w:cs="Times New Roman"/>
           <w:sz w:val="24"/>
         </w:rPr>
-        <w:t xml:space="preserve">’] is automatically split into 4 columns in Google </w:t>
-      </w:r>
-      <w:r>
-        <w:rPr>
-          <w:rFonts w:ascii="Times New Roman" w:eastAsia="Times New Roman" w:hAnsi="Times New Roman" w:cs="Times New Roman"/>
-          <w:sz w:val="24"/>
-        </w:rPr>
-        <w:t>spreadsheet based the tags in the source code.</w:t>
+        <w:t>’] is automatically split into 4 columns in Google spreadsheet based the tags in the source code.</w:t>
       </w:r>
     </w:p>
     <w:p>
@@ -1113,14 +1071,7 @@
           <w:rFonts w:ascii="Times New Roman" w:eastAsia="Times New Roman" w:hAnsi="Times New Roman" w:cs="Times New Roman"/>
           <w:sz w:val="24"/>
         </w:rPr>
-        <w:t>At this point, there were cells with missed location data that displayed either “#VALUE” or “#N/A”. To eliminate all these cells, we copy and pasted the values of this current sheet onto a new spreadsheet and f</w:t>
-      </w:r>
-      <w:r>
-        <w:rPr>
-          <w:rFonts w:ascii="Times New Roman" w:eastAsia="Times New Roman" w:hAnsi="Times New Roman" w:cs="Times New Roman"/>
-          <w:sz w:val="24"/>
-        </w:rPr>
-        <w:t xml:space="preserve">ound and replaced these </w:t>
+        <w:t xml:space="preserve">At this point, there were cells with missed location data that displayed either “#VALUE” or “#N/A”. To eliminate all these cells, we copy and pasted the values of this current sheet onto a new spreadsheet and found and replaced these </w:t>
       </w:r>
       <w:proofErr w:type="spellStart"/>
       <w:r>
@@ -1185,14 +1136,7 @@
           <w:rFonts w:ascii="Times New Roman" w:eastAsia="Times New Roman" w:hAnsi="Times New Roman" w:cs="Times New Roman"/>
           <w:sz w:val="24"/>
         </w:rPr>
-        <w:t xml:space="preserve"> was more precisely located than the splitTitleAddress2 data. In a new column called address, we used a function tha</w:t>
-      </w:r>
-      <w:r>
-        <w:rPr>
-          <w:rFonts w:ascii="Times New Roman" w:eastAsia="Times New Roman" w:hAnsi="Times New Roman" w:cs="Times New Roman"/>
-          <w:sz w:val="24"/>
-        </w:rPr>
-        <w:t xml:space="preserve">t could grab the information in the </w:t>
+        <w:t xml:space="preserve"> was more precisely located than the splitTitleAddress2 data. In a new column called address, we used a function that could grab the information in the </w:t>
       </w:r>
       <w:proofErr w:type="spellStart"/>
       <w:r>
@@ -1344,14 +1288,7 @@
           <w:rFonts w:ascii="Times New Roman" w:eastAsia="Times New Roman" w:hAnsi="Times New Roman" w:cs="Times New Roman"/>
           <w:sz w:val="24"/>
         </w:rPr>
-        <w:t>We then</w:t>
-      </w:r>
-      <w:r>
-        <w:rPr>
-          <w:rFonts w:ascii="Times New Roman" w:eastAsia="Times New Roman" w:hAnsi="Times New Roman" w:cs="Times New Roman"/>
-          <w:sz w:val="24"/>
-        </w:rPr>
-        <w:t xml:space="preserve"> concatenated the resultant address column with the string “, Calgary, Alberta, Canada” to be sure the coordinates returned by the </w:t>
+        <w:t xml:space="preserve">We then concatenated the resultant address column with the string “, Calgary, Alberta, Canada” to be sure the coordinates returned by the </w:t>
       </w:r>
       <w:proofErr w:type="spellStart"/>
       <w:r>
@@ -1367,14 +1304,7 @@
           <w:rFonts w:ascii="Times New Roman" w:eastAsia="Times New Roman" w:hAnsi="Times New Roman" w:cs="Times New Roman"/>
           <w:sz w:val="24"/>
         </w:rPr>
-        <w:t xml:space="preserve"> would be in Calgary, as opposed to in some other city with similar addresses. Additionally, listings with no locatio</w:t>
-      </w:r>
-      <w:r>
-        <w:rPr>
-          <w:rFonts w:ascii="Times New Roman" w:eastAsia="Times New Roman" w:hAnsi="Times New Roman" w:cs="Times New Roman"/>
-          <w:sz w:val="24"/>
-        </w:rPr>
-        <w:t>n data whatsoever would at least be located in the city Calgary, probably at the city area centroid.</w:t>
+        <w:t xml:space="preserve"> would be in Calgary, as opposed to in some other city with similar addresses. Additionally, listings with no location data whatsoever would at least be located in the city Calgary, probably at the city area centroid.</w:t>
       </w:r>
       <w:r>
         <w:rPr>
@@ -1531,14 +1461,7 @@
           <w:rFonts w:ascii="Times New Roman" w:eastAsia="Times New Roman" w:hAnsi="Times New Roman" w:cs="Times New Roman"/>
           <w:sz w:val="24"/>
         </w:rPr>
-        <w:t xml:space="preserve"> commands to import numbe</w:t>
-      </w:r>
-      <w:r>
-        <w:rPr>
-          <w:rFonts w:ascii="Times New Roman" w:eastAsia="Times New Roman" w:hAnsi="Times New Roman" w:cs="Times New Roman"/>
-          <w:sz w:val="24"/>
-        </w:rPr>
-        <w:t>r of bedrooms/bathrooms, the square footage, and the first image on the listing</w:t>
+        <w:t xml:space="preserve"> commands to import number of bedrooms/bathrooms, the square footage, and the first image on the listing</w:t>
       </w:r>
     </w:p>
     <w:p>
@@ -1824,21 +1747,7 @@
           <w:rFonts w:ascii="Times New Roman" w:eastAsia="Times New Roman" w:hAnsi="Times New Roman" w:cs="Times New Roman"/>
           <w:sz w:val="24"/>
         </w:rPr>
-        <w:t>4.</w:t>
-      </w:r>
-      <w:r>
-        <w:rPr>
-          <w:rFonts w:ascii="Times New Roman" w:eastAsia="Times New Roman" w:hAnsi="Times New Roman" w:cs="Times New Roman"/>
-          <w:sz w:val="24"/>
-        </w:rPr>
-        <w:t>a.</w:t>
-      </w:r>
-      <w:r>
-        <w:rPr>
-          <w:rFonts w:ascii="Times New Roman" w:eastAsia="Times New Roman" w:hAnsi="Times New Roman" w:cs="Times New Roman"/>
-          <w:sz w:val="24"/>
-        </w:rPr>
-        <w:t>We</w:t>
+        <w:t>4.a.We</w:t>
       </w:r>
       <w:proofErr w:type="gramEnd"/>
       <w:r>
@@ -1846,14 +1755,7 @@
           <w:rFonts w:ascii="Times New Roman" w:eastAsia="Times New Roman" w:hAnsi="Times New Roman" w:cs="Times New Roman"/>
           <w:sz w:val="24"/>
         </w:rPr>
-        <w:t xml:space="preserve"> copy a</w:t>
-      </w:r>
-      <w:r>
-        <w:rPr>
-          <w:rFonts w:ascii="Times New Roman" w:eastAsia="Times New Roman" w:hAnsi="Times New Roman" w:cs="Times New Roman"/>
-          <w:sz w:val="24"/>
-        </w:rPr>
-        <w:t xml:space="preserve">nd pasted the </w:t>
+        <w:t xml:space="preserve"> copy and pasted the </w:t>
       </w:r>
       <w:proofErr w:type="spellStart"/>
       <w:r>
@@ -1970,14 +1872,7 @@
           <w:rFonts w:ascii="Times New Roman" w:eastAsia="Times New Roman" w:hAnsi="Times New Roman" w:cs="Times New Roman"/>
           <w:sz w:val="24"/>
         </w:rPr>
-        <w:t xml:space="preserve"> returns coordinates separated by commas in same orde</w:t>
-      </w:r>
-      <w:r>
-        <w:rPr>
-          <w:rFonts w:ascii="Times New Roman" w:eastAsia="Times New Roman" w:hAnsi="Times New Roman" w:cs="Times New Roman"/>
-          <w:sz w:val="24"/>
-        </w:rPr>
-        <w:t xml:space="preserve">r the addresses were input into the </w:t>
+        <w:t xml:space="preserve"> returns coordinates separated by commas in same order the addresses were input into the </w:t>
       </w:r>
       <w:proofErr w:type="spellStart"/>
       <w:r>
@@ -2080,14 +1975,7 @@
           <w:rFonts w:ascii="Times New Roman" w:eastAsia="Times New Roman" w:hAnsi="Times New Roman" w:cs="Times New Roman"/>
           <w:sz w:val="24"/>
         </w:rPr>
-        <w:t>/c. In order to create</w:t>
-      </w:r>
-      <w:r>
-        <w:rPr>
-          <w:rFonts w:ascii="Times New Roman" w:eastAsia="Times New Roman" w:hAnsi="Times New Roman" w:cs="Times New Roman"/>
-          <w:sz w:val="24"/>
-        </w:rPr>
-        <w:t xml:space="preserve"> the .KML file, we programmed a “for” loop in Python (because </w:t>
+        <w:t xml:space="preserve">/c. In order to create the .KML file, we programmed a “for” loop in Python (because </w:t>
       </w:r>
       <w:proofErr w:type="spellStart"/>
       <w:r>
@@ -2151,14 +2039,7 @@
           <w:rFonts w:ascii="Times New Roman" w:eastAsia="Times New Roman" w:hAnsi="Times New Roman" w:cs="Times New Roman"/>
           <w:sz w:val="24"/>
         </w:rPr>
-        <w:t xml:space="preserve"> for each ro</w:t>
-      </w:r>
-      <w:r>
-        <w:rPr>
-          <w:rFonts w:ascii="Times New Roman" w:eastAsia="Times New Roman" w:hAnsi="Times New Roman" w:cs="Times New Roman"/>
-          <w:sz w:val="24"/>
-        </w:rPr>
-        <w:t xml:space="preserve">w of scraped data. If/else statements to vary the </w:t>
+        <w:t xml:space="preserve"> for each row of scraped data. If/else statements to vary the </w:t>
       </w:r>
       <w:proofErr w:type="spellStart"/>
       <w:r>
@@ -2230,14 +2111,7 @@
           <w:rFonts w:ascii="Times New Roman" w:eastAsia="Times New Roman" w:hAnsi="Times New Roman" w:cs="Times New Roman"/>
           <w:sz w:val="24"/>
         </w:rPr>
-        <w:t>k</w:t>
-      </w:r>
-      <w:r>
-        <w:rPr>
-          <w:rFonts w:ascii="Times New Roman" w:eastAsia="Times New Roman" w:hAnsi="Times New Roman" w:cs="Times New Roman"/>
-          <w:sz w:val="24"/>
-        </w:rPr>
-        <w:t>ml</w:t>
+        <w:t>kml</w:t>
       </w:r>
       <w:proofErr w:type="spellEnd"/>
       <w:r>
@@ -2428,14 +2302,7 @@
           <w:rFonts w:ascii="Times New Roman" w:eastAsia="Times New Roman" w:hAnsi="Times New Roman" w:cs="Times New Roman"/>
           <w:sz w:val="24"/>
         </w:rPr>
-        <w:t>colourfu</w:t>
-      </w:r>
-      <w:r>
-        <w:rPr>
-          <w:rFonts w:ascii="Times New Roman" w:eastAsia="Times New Roman" w:hAnsi="Times New Roman" w:cs="Times New Roman"/>
-          <w:sz w:val="24"/>
-        </w:rPr>
-        <w:t>l</w:t>
+        <w:t>colourful</w:t>
       </w:r>
       <w:proofErr w:type="spellEnd"/>
       <w:r>
@@ -2544,430 +2411,357 @@
           <w:rFonts w:ascii="Times New Roman" w:eastAsia="Times New Roman" w:hAnsi="Times New Roman" w:cs="Times New Roman"/>
           <w:sz w:val="24"/>
         </w:rPr>
-        <w:t>5. As a note on automation, all the spreadsheet functions listed were applied to all cells by using the drag copying functionality of the program and using $ to maintain cell values when necessar</w:t>
-      </w:r>
-      <w:r>
-        <w:rPr>
-          <w:rFonts w:ascii="Times New Roman" w:eastAsia="Times New Roman" w:hAnsi="Times New Roman" w:cs="Times New Roman"/>
-          <w:sz w:val="24"/>
-        </w:rPr>
-        <w:t>y</w:t>
-      </w:r>
-    </w:p>
-    <w:p>
-      <w:pPr>
-        <w:pStyle w:val="normal0"/>
-        <w:rPr>
-          <w:rFonts w:ascii="Times New Roman" w:eastAsia="Times New Roman" w:hAnsi="Times New Roman" w:cs="Times New Roman"/>
-          <w:sz w:val="24"/>
-        </w:rPr>
-      </w:pPr>
-    </w:p>
-    <w:p>
-      <w:pPr>
-        <w:pStyle w:val="normal0"/>
-      </w:pPr>
+        <w:t>5. As a note on automation, all the spreadsheet functions listed were applied to all cells by using the drag copying functionality of the program and using $ to maintain cell values when necessary</w:t>
+      </w:r>
+    </w:p>
+    <w:p>
+      <w:pPr>
+        <w:pStyle w:val="normal0"/>
+        <w:rPr>
+          <w:rFonts w:ascii="Times New Roman" w:eastAsia="Times New Roman" w:hAnsi="Times New Roman" w:cs="Times New Roman"/>
+          <w:sz w:val="24"/>
+        </w:rPr>
+      </w:pPr>
+    </w:p>
+    <w:p>
+      <w:pPr>
+        <w:pStyle w:val="normal0"/>
+      </w:pPr>
+      <w:r>
+        <w:rPr>
+          <w:rFonts w:ascii="Times New Roman" w:eastAsia="Times New Roman" w:hAnsi="Times New Roman" w:cs="Times New Roman"/>
+          <w:sz w:val="24"/>
+        </w:rPr>
+        <w:lastRenderedPageBreak/>
+        <w:t>6.</w:t>
+      </w:r>
+    </w:p>
+    <w:p>
+      <w:pPr>
+        <w:pStyle w:val="normal0"/>
+      </w:pPr>
+      <w:r>
+        <w:rPr>
+          <w:rFonts w:ascii="Times New Roman" w:eastAsia="Times New Roman" w:hAnsi="Times New Roman" w:cs="Times New Roman"/>
+          <w:sz w:val="24"/>
+        </w:rPr>
+        <w:t>Anna</w:t>
+      </w:r>
+    </w:p>
+    <w:p>
+      <w:pPr>
+        <w:pStyle w:val="normal0"/>
+      </w:pPr>
+      <w:r>
+        <w:rPr>
+          <w:rFonts w:ascii="Times New Roman" w:eastAsia="Times New Roman" w:hAnsi="Times New Roman" w:cs="Times New Roman"/>
+          <w:sz w:val="24"/>
+        </w:rPr>
+        <w:t xml:space="preserve">a. Actually dealing with Google spreadsheet was the hardest part of the process. Often times, the spreadsheet would not load the scraping in certain cells, though the </w:t>
+      </w:r>
+      <w:proofErr w:type="spellStart"/>
+      <w:r>
+        <w:rPr>
+          <w:rFonts w:ascii="Times New Roman" w:eastAsia="Times New Roman" w:hAnsi="Times New Roman" w:cs="Times New Roman"/>
+          <w:sz w:val="24"/>
+        </w:rPr>
+        <w:t>XPath</w:t>
+      </w:r>
+      <w:proofErr w:type="spellEnd"/>
+      <w:r>
+        <w:rPr>
+          <w:rFonts w:ascii="Times New Roman" w:eastAsia="Times New Roman" w:hAnsi="Times New Roman" w:cs="Times New Roman"/>
+          <w:sz w:val="24"/>
+        </w:rPr>
+        <w:t xml:space="preserve"> command was fine. We had to restart our entire spreadsheet multiple times to continue working on the assignment.</w:t>
+      </w:r>
+    </w:p>
+    <w:p>
+      <w:pPr>
+        <w:pStyle w:val="normal0"/>
+      </w:pPr>
+      <w:r>
+        <w:rPr>
+          <w:rFonts w:ascii="Times New Roman" w:eastAsia="Times New Roman" w:hAnsi="Times New Roman" w:cs="Times New Roman"/>
+          <w:sz w:val="24"/>
+        </w:rPr>
+        <w:t xml:space="preserve">b. The Google spreadsheet interface is rather buggy and often </w:t>
+      </w:r>
+      <w:proofErr w:type="spellStart"/>
+      <w:r>
+        <w:rPr>
+          <w:rFonts w:ascii="Times New Roman" w:eastAsia="Times New Roman" w:hAnsi="Times New Roman" w:cs="Times New Roman"/>
+          <w:sz w:val="24"/>
+        </w:rPr>
+        <w:t>faieds</w:t>
+      </w:r>
+      <w:proofErr w:type="spellEnd"/>
+      <w:r>
+        <w:rPr>
+          <w:rFonts w:ascii="Times New Roman" w:eastAsia="Times New Roman" w:hAnsi="Times New Roman" w:cs="Times New Roman"/>
+          <w:sz w:val="24"/>
+        </w:rPr>
+        <w:t xml:space="preserve"> to load scraped data. If there were a more reliable spreadsheet program that could read </w:t>
+      </w:r>
+      <w:proofErr w:type="spellStart"/>
+      <w:r>
+        <w:rPr>
+          <w:rFonts w:ascii="Times New Roman" w:eastAsia="Times New Roman" w:hAnsi="Times New Roman" w:cs="Times New Roman"/>
+          <w:sz w:val="24"/>
+        </w:rPr>
+        <w:t>XPath</w:t>
+      </w:r>
+      <w:proofErr w:type="spellEnd"/>
+      <w:r>
+        <w:rPr>
+          <w:rFonts w:ascii="Times New Roman" w:eastAsia="Times New Roman" w:hAnsi="Times New Roman" w:cs="Times New Roman"/>
+          <w:sz w:val="24"/>
+        </w:rPr>
+        <w:t>, it would be great to use that!</w:t>
+      </w:r>
+    </w:p>
+    <w:p>
+      <w:pPr>
+        <w:pStyle w:val="normal0"/>
+      </w:pPr>
+      <w:r>
+        <w:rPr>
+          <w:rFonts w:ascii="Times New Roman" w:eastAsia="Times New Roman" w:hAnsi="Times New Roman" w:cs="Times New Roman"/>
+          <w:sz w:val="24"/>
+        </w:rPr>
+        <w:t xml:space="preserve">It might also be useful to investigate other possible uses for </w:t>
+      </w:r>
+      <w:proofErr w:type="spellStart"/>
+      <w:r>
+        <w:rPr>
+          <w:rFonts w:ascii="Times New Roman" w:eastAsia="Times New Roman" w:hAnsi="Times New Roman" w:cs="Times New Roman"/>
+          <w:sz w:val="24"/>
+        </w:rPr>
+        <w:t>XPath</w:t>
+      </w:r>
+      <w:proofErr w:type="spellEnd"/>
+      <w:r>
+        <w:rPr>
+          <w:rFonts w:ascii="Times New Roman" w:eastAsia="Times New Roman" w:hAnsi="Times New Roman" w:cs="Times New Roman"/>
+          <w:sz w:val="24"/>
+        </w:rPr>
+        <w:t xml:space="preserve"> in the assignment, because at the moment I am not exactly sure for what else </w:t>
+      </w:r>
+      <w:proofErr w:type="spellStart"/>
+      <w:r>
+        <w:rPr>
+          <w:rFonts w:ascii="Times New Roman" w:eastAsia="Times New Roman" w:hAnsi="Times New Roman" w:cs="Times New Roman"/>
+          <w:sz w:val="24"/>
+        </w:rPr>
+        <w:t>XPath</w:t>
+      </w:r>
+      <w:proofErr w:type="spellEnd"/>
+      <w:r>
+        <w:rPr>
+          <w:rFonts w:ascii="Times New Roman" w:eastAsia="Times New Roman" w:hAnsi="Times New Roman" w:cs="Times New Roman"/>
+          <w:sz w:val="24"/>
+        </w:rPr>
+        <w:t xml:space="preserve"> can be used. I also noticed that </w:t>
+      </w:r>
+      <w:proofErr w:type="spellStart"/>
+      <w:r>
+        <w:rPr>
+          <w:rFonts w:ascii="Times New Roman" w:eastAsia="Times New Roman" w:hAnsi="Times New Roman" w:cs="Times New Roman"/>
+          <w:sz w:val="24"/>
+        </w:rPr>
+        <w:t>XPath</w:t>
+      </w:r>
+      <w:proofErr w:type="spellEnd"/>
+      <w:r>
+        <w:rPr>
+          <w:rFonts w:ascii="Times New Roman" w:eastAsia="Times New Roman" w:hAnsi="Times New Roman" w:cs="Times New Roman"/>
+          <w:sz w:val="24"/>
+        </w:rPr>
+        <w:t xml:space="preserve"> </w:t>
+      </w:r>
+      <w:proofErr w:type="gramStart"/>
+      <w:r>
+        <w:rPr>
+          <w:rFonts w:ascii="Times New Roman" w:eastAsia="Times New Roman" w:hAnsi="Times New Roman" w:cs="Times New Roman"/>
+          <w:sz w:val="24"/>
+        </w:rPr>
+        <w:t>can</w:t>
+      </w:r>
+      <w:proofErr w:type="gramEnd"/>
+      <w:r>
+        <w:rPr>
+          <w:rFonts w:ascii="Times New Roman" w:eastAsia="Times New Roman" w:hAnsi="Times New Roman" w:cs="Times New Roman"/>
+          <w:sz w:val="24"/>
+        </w:rPr>
+        <w:t xml:space="preserve"> be incorporated into programming and Java Script. It would be great if future students could investigate that.</w:t>
+      </w:r>
+    </w:p>
+    <w:p>
+      <w:pPr>
+        <w:pStyle w:val="normal0"/>
+      </w:pPr>
+      <w:r>
+        <w:rPr>
+          <w:rFonts w:ascii="Times New Roman" w:eastAsia="Times New Roman" w:hAnsi="Times New Roman" w:cs="Times New Roman"/>
+          <w:sz w:val="24"/>
+        </w:rPr>
+        <w:t>c. Yes, I think that anyone should be able to legally gather and use data on a free to use, publicly accessible site, like Craigslist. On a site like Craigslist, there is no expectation of privacy on behalf those people posting an advertisement, as least with regards to the information they are choosing to publically share. I do not think that Craigslist itself has any more proprietary claim over the information uploaded to the site than the users themselves because the service and data they provide access to is public and requires no login or active agreement to terms of service to view. I do see an issue, however, if people are using the information they harvest from a site like Craigslist for commercial purposes. That seems to me like some sort of proprietary assertion over the data that they have gleaned for free, which seems shady and inequitable.</w:t>
+      </w:r>
+    </w:p>
+    <w:p>
+      <w:pPr>
+        <w:pStyle w:val="normal0"/>
+      </w:pPr>
+    </w:p>
+    <w:p>
+      <w:pPr>
+        <w:pStyle w:val="normal0"/>
+      </w:pPr>
+      <w:r>
+        <w:rPr>
+          <w:rFonts w:ascii="Times New Roman" w:eastAsia="Times New Roman" w:hAnsi="Times New Roman" w:cs="Times New Roman"/>
+          <w:sz w:val="24"/>
+        </w:rPr>
+        <w:t>Rachel</w:t>
+      </w:r>
+    </w:p>
+    <w:p>
+      <w:pPr>
+        <w:pStyle w:val="normal0"/>
+      </w:pPr>
+      <w:r>
+        <w:rPr>
+          <w:rFonts w:ascii="Times New Roman" w:eastAsia="Times New Roman" w:hAnsi="Times New Roman" w:cs="Times New Roman"/>
+          <w:sz w:val="24"/>
+        </w:rPr>
+        <w:t xml:space="preserve">a. </w:t>
+      </w:r>
+      <w:proofErr w:type="gramStart"/>
+      <w:r>
+        <w:rPr>
+          <w:rFonts w:ascii="Times New Roman" w:eastAsia="Times New Roman" w:hAnsi="Times New Roman" w:cs="Times New Roman"/>
+          <w:sz w:val="24"/>
+        </w:rPr>
+        <w:t>The</w:t>
+      </w:r>
+      <w:proofErr w:type="gramEnd"/>
+      <w:r>
+        <w:rPr>
+          <w:rFonts w:ascii="Times New Roman" w:eastAsia="Times New Roman" w:hAnsi="Times New Roman" w:cs="Times New Roman"/>
+          <w:sz w:val="24"/>
+        </w:rPr>
+        <w:t xml:space="preserve"> most difficult part of the assignment was manipulating large amounts of data in Google spreadsheets. Sometimes the </w:t>
+      </w:r>
+      <w:proofErr w:type="spellStart"/>
+      <w:r>
+        <w:rPr>
+          <w:rFonts w:ascii="Times New Roman" w:eastAsia="Times New Roman" w:hAnsi="Times New Roman" w:cs="Times New Roman"/>
+          <w:sz w:val="24"/>
+        </w:rPr>
+        <w:t>xpath</w:t>
+      </w:r>
+      <w:proofErr w:type="spellEnd"/>
+      <w:r>
+        <w:rPr>
+          <w:rFonts w:ascii="Times New Roman" w:eastAsia="Times New Roman" w:hAnsi="Times New Roman" w:cs="Times New Roman"/>
+          <w:sz w:val="24"/>
+        </w:rPr>
+        <w:t xml:space="preserve"> commands in the spreadsheet would have difficulty loading large amount of scraped data. In addition, Craigslist makes it difficult to scrape certain information from webpage tags. For example, addresses are not always embedded to the same place in code for each web page. Information about addresses </w:t>
+      </w:r>
+      <w:proofErr w:type="gramStart"/>
+      <w:r>
+        <w:rPr>
+          <w:rFonts w:ascii="Times New Roman" w:eastAsia="Times New Roman" w:hAnsi="Times New Roman" w:cs="Times New Roman"/>
+          <w:sz w:val="24"/>
+        </w:rPr>
+        <w:t>were</w:t>
+      </w:r>
+      <w:proofErr w:type="gramEnd"/>
+      <w:r>
+        <w:rPr>
+          <w:rFonts w:ascii="Times New Roman" w:eastAsia="Times New Roman" w:hAnsi="Times New Roman" w:cs="Times New Roman"/>
+          <w:sz w:val="24"/>
+        </w:rPr>
+        <w:t xml:space="preserve"> either nested in the page titles tag or within the ‘</w:t>
+      </w:r>
+      <w:proofErr w:type="spellStart"/>
+      <w:r>
+        <w:rPr>
+          <w:rFonts w:ascii="Times New Roman" w:eastAsia="Times New Roman" w:hAnsi="Times New Roman" w:cs="Times New Roman"/>
+          <w:sz w:val="24"/>
+        </w:rPr>
+        <w:t>mapaddress</w:t>
+      </w:r>
+      <w:proofErr w:type="spellEnd"/>
+      <w:r>
+        <w:rPr>
+          <w:rFonts w:ascii="Times New Roman" w:eastAsia="Times New Roman" w:hAnsi="Times New Roman" w:cs="Times New Roman"/>
+          <w:sz w:val="24"/>
+        </w:rPr>
+        <w:t>’ tag. As a result, standardizing address information in Google spreadsheets introduced a bit of a challenge.</w:t>
+      </w:r>
+    </w:p>
+    <w:p>
+      <w:pPr>
+        <w:pStyle w:val="normal0"/>
+      </w:pPr>
+      <w:r>
+        <w:rPr>
+          <w:rFonts w:ascii="Times New Roman" w:eastAsia="Times New Roman" w:hAnsi="Times New Roman" w:cs="Times New Roman"/>
+          <w:sz w:val="24"/>
+        </w:rPr>
+        <w:t xml:space="preserve">b. It would be good to learn how to incorporate </w:t>
+      </w:r>
+      <w:proofErr w:type="spellStart"/>
+      <w:r>
+        <w:rPr>
+          <w:rFonts w:ascii="Times New Roman" w:eastAsia="Times New Roman" w:hAnsi="Times New Roman" w:cs="Times New Roman"/>
+          <w:sz w:val="24"/>
+        </w:rPr>
+        <w:t>Javascript</w:t>
+      </w:r>
+      <w:proofErr w:type="spellEnd"/>
+      <w:r>
+        <w:rPr>
+          <w:rFonts w:ascii="Times New Roman" w:eastAsia="Times New Roman" w:hAnsi="Times New Roman" w:cs="Times New Roman"/>
+          <w:sz w:val="24"/>
+        </w:rPr>
+        <w:t xml:space="preserve"> into the assignment’s goals. For the purposes of this assignment we used Python because it was able to read the .CSV more easily that </w:t>
+      </w:r>
+      <w:proofErr w:type="spellStart"/>
+      <w:r>
+        <w:rPr>
+          <w:rFonts w:ascii="Times New Roman" w:eastAsia="Times New Roman" w:hAnsi="Times New Roman" w:cs="Times New Roman"/>
+          <w:sz w:val="24"/>
+        </w:rPr>
+        <w:t>Javascript</w:t>
+      </w:r>
+      <w:proofErr w:type="spellEnd"/>
+      <w:r>
+        <w:rPr>
+          <w:rFonts w:ascii="Times New Roman" w:eastAsia="Times New Roman" w:hAnsi="Times New Roman" w:cs="Times New Roman"/>
+          <w:sz w:val="24"/>
+        </w:rPr>
+        <w:t>. However, it would be great to apply what we have learned in JavaScript to the goals of this assignment.</w:t>
+      </w:r>
+    </w:p>
+    <w:p>
+      <w:pPr>
+        <w:pStyle w:val="normal0"/>
+        <w:rPr>
+          <w:rFonts w:ascii="Times New Roman" w:eastAsia="Times New Roman" w:hAnsi="Times New Roman" w:cs="Times New Roman"/>
+          <w:sz w:val="24"/>
+        </w:rPr>
+      </w:pPr>
+      <w:r>
+        <w:rPr>
+          <w:rFonts w:ascii="Times New Roman" w:eastAsia="Times New Roman" w:hAnsi="Times New Roman" w:cs="Times New Roman"/>
+          <w:sz w:val="24"/>
+        </w:rPr>
+        <w:t xml:space="preserve">c. I believe that it should be legal to scrape data from websites such as Craigslist. Craigslist is free to use and comprises of data from and for the public. Anyone should be able to gather and use the data because it is voluntarily shared and accessed for free. Scraping housing listings from Craigslist provides the data for new projects that can better improve and facilitate an individual’s search for desired apartment rentals. </w:t>
+      </w:r>
       <w:bookmarkStart w:id="0" w:name="_GoBack"/>
       <w:bookmarkEnd w:id="0"/>
-      <w:r>
-        <w:rPr>
-          <w:rFonts w:ascii="Times New Roman" w:eastAsia="Times New Roman" w:hAnsi="Times New Roman" w:cs="Times New Roman"/>
-          <w:sz w:val="24"/>
-        </w:rPr>
-        <w:lastRenderedPageBreak/>
-        <w:t>6.</w:t>
-      </w:r>
-    </w:p>
-    <w:p>
-      <w:pPr>
-        <w:pStyle w:val="normal0"/>
-      </w:pPr>
-      <w:r>
-        <w:rPr>
-          <w:rFonts w:ascii="Times New Roman" w:eastAsia="Times New Roman" w:hAnsi="Times New Roman" w:cs="Times New Roman"/>
-          <w:sz w:val="24"/>
-        </w:rPr>
-        <w:t>Anna</w:t>
-      </w:r>
-    </w:p>
-    <w:p>
-      <w:pPr>
-        <w:pStyle w:val="normal0"/>
-      </w:pPr>
-      <w:r>
-        <w:rPr>
-          <w:rFonts w:ascii="Times New Roman" w:eastAsia="Times New Roman" w:hAnsi="Times New Roman" w:cs="Times New Roman"/>
-          <w:sz w:val="24"/>
-        </w:rPr>
-        <w:t xml:space="preserve">a. Actually dealing with Google spreadsheet was the hardest part of the process. Often times, the spreadsheet would not load the scraping in certain cells, though the </w:t>
-      </w:r>
-      <w:proofErr w:type="spellStart"/>
-      <w:r>
-        <w:rPr>
-          <w:rFonts w:ascii="Times New Roman" w:eastAsia="Times New Roman" w:hAnsi="Times New Roman" w:cs="Times New Roman"/>
-          <w:sz w:val="24"/>
-        </w:rPr>
-        <w:t>XPath</w:t>
-      </w:r>
-      <w:proofErr w:type="spellEnd"/>
-      <w:r>
-        <w:rPr>
-          <w:rFonts w:ascii="Times New Roman" w:eastAsia="Times New Roman" w:hAnsi="Times New Roman" w:cs="Times New Roman"/>
-          <w:sz w:val="24"/>
-        </w:rPr>
-        <w:t xml:space="preserve"> command was fine. We had to restart our entire spreadshee</w:t>
-      </w:r>
-      <w:r>
-        <w:rPr>
-          <w:rFonts w:ascii="Times New Roman" w:eastAsia="Times New Roman" w:hAnsi="Times New Roman" w:cs="Times New Roman"/>
-          <w:sz w:val="24"/>
-        </w:rPr>
-        <w:t>t multiple times to continue working on the assignment.</w:t>
-      </w:r>
-    </w:p>
-    <w:p>
-      <w:pPr>
-        <w:pStyle w:val="normal0"/>
-      </w:pPr>
-      <w:r>
-        <w:rPr>
-          <w:rFonts w:ascii="Times New Roman" w:eastAsia="Times New Roman" w:hAnsi="Times New Roman" w:cs="Times New Roman"/>
-          <w:sz w:val="24"/>
-        </w:rPr>
-        <w:t xml:space="preserve">b. The Google spreadsheet interface is rather buggy and often </w:t>
-      </w:r>
-      <w:proofErr w:type="spellStart"/>
-      <w:r>
-        <w:rPr>
-          <w:rFonts w:ascii="Times New Roman" w:eastAsia="Times New Roman" w:hAnsi="Times New Roman" w:cs="Times New Roman"/>
-          <w:sz w:val="24"/>
-        </w:rPr>
-        <w:t>faieds</w:t>
-      </w:r>
-      <w:proofErr w:type="spellEnd"/>
-      <w:r>
-        <w:rPr>
-          <w:rFonts w:ascii="Times New Roman" w:eastAsia="Times New Roman" w:hAnsi="Times New Roman" w:cs="Times New Roman"/>
-          <w:sz w:val="24"/>
-        </w:rPr>
-        <w:t xml:space="preserve"> to load scraped data. If there were a more reliable spreadsheet program that could read </w:t>
-      </w:r>
-      <w:proofErr w:type="spellStart"/>
-      <w:r>
-        <w:rPr>
-          <w:rFonts w:ascii="Times New Roman" w:eastAsia="Times New Roman" w:hAnsi="Times New Roman" w:cs="Times New Roman"/>
-          <w:sz w:val="24"/>
-        </w:rPr>
-        <w:t>XPath</w:t>
-      </w:r>
-      <w:proofErr w:type="spellEnd"/>
-      <w:r>
-        <w:rPr>
-          <w:rFonts w:ascii="Times New Roman" w:eastAsia="Times New Roman" w:hAnsi="Times New Roman" w:cs="Times New Roman"/>
-          <w:sz w:val="24"/>
-        </w:rPr>
-        <w:t>, it would be great to use that!</w:t>
-      </w:r>
-    </w:p>
-    <w:p>
-      <w:pPr>
-        <w:pStyle w:val="normal0"/>
-      </w:pPr>
-      <w:r>
-        <w:rPr>
-          <w:rFonts w:ascii="Times New Roman" w:eastAsia="Times New Roman" w:hAnsi="Times New Roman" w:cs="Times New Roman"/>
-          <w:sz w:val="24"/>
-        </w:rPr>
-        <w:t xml:space="preserve">It might also be useful to investigate other possible uses for </w:t>
-      </w:r>
-      <w:proofErr w:type="spellStart"/>
-      <w:r>
-        <w:rPr>
-          <w:rFonts w:ascii="Times New Roman" w:eastAsia="Times New Roman" w:hAnsi="Times New Roman" w:cs="Times New Roman"/>
-          <w:sz w:val="24"/>
-        </w:rPr>
-        <w:t>XPath</w:t>
-      </w:r>
-      <w:proofErr w:type="spellEnd"/>
-      <w:r>
-        <w:rPr>
-          <w:rFonts w:ascii="Times New Roman" w:eastAsia="Times New Roman" w:hAnsi="Times New Roman" w:cs="Times New Roman"/>
-          <w:sz w:val="24"/>
-        </w:rPr>
-        <w:t xml:space="preserve"> in the assignment, because at the moment I am not exactly sure for what else </w:t>
-      </w:r>
-      <w:proofErr w:type="spellStart"/>
-      <w:r>
-        <w:rPr>
-          <w:rFonts w:ascii="Times New Roman" w:eastAsia="Times New Roman" w:hAnsi="Times New Roman" w:cs="Times New Roman"/>
-          <w:sz w:val="24"/>
-        </w:rPr>
-        <w:t>XPath</w:t>
-      </w:r>
-      <w:proofErr w:type="spellEnd"/>
-      <w:r>
-        <w:rPr>
-          <w:rFonts w:ascii="Times New Roman" w:eastAsia="Times New Roman" w:hAnsi="Times New Roman" w:cs="Times New Roman"/>
-          <w:sz w:val="24"/>
-        </w:rPr>
-        <w:t xml:space="preserve"> can be used. I also noticed that </w:t>
-      </w:r>
-      <w:proofErr w:type="spellStart"/>
-      <w:r>
-        <w:rPr>
-          <w:rFonts w:ascii="Times New Roman" w:eastAsia="Times New Roman" w:hAnsi="Times New Roman" w:cs="Times New Roman"/>
-          <w:sz w:val="24"/>
-        </w:rPr>
-        <w:t>XPath</w:t>
-      </w:r>
-      <w:proofErr w:type="spellEnd"/>
-      <w:r>
-        <w:rPr>
-          <w:rFonts w:ascii="Times New Roman" w:eastAsia="Times New Roman" w:hAnsi="Times New Roman" w:cs="Times New Roman"/>
-          <w:sz w:val="24"/>
-        </w:rPr>
-        <w:t xml:space="preserve"> </w:t>
-      </w:r>
-      <w:proofErr w:type="gramStart"/>
-      <w:r>
-        <w:rPr>
-          <w:rFonts w:ascii="Times New Roman" w:eastAsia="Times New Roman" w:hAnsi="Times New Roman" w:cs="Times New Roman"/>
-          <w:sz w:val="24"/>
-        </w:rPr>
-        <w:t>can</w:t>
-      </w:r>
-      <w:proofErr w:type="gramEnd"/>
-      <w:r>
-        <w:rPr>
-          <w:rFonts w:ascii="Times New Roman" w:eastAsia="Times New Roman" w:hAnsi="Times New Roman" w:cs="Times New Roman"/>
-          <w:sz w:val="24"/>
-        </w:rPr>
-        <w:t xml:space="preserve"> be incorporated into programming and Java Script. It would be</w:t>
-      </w:r>
-      <w:r>
-        <w:rPr>
-          <w:rFonts w:ascii="Times New Roman" w:eastAsia="Times New Roman" w:hAnsi="Times New Roman" w:cs="Times New Roman"/>
-          <w:sz w:val="24"/>
-        </w:rPr>
-        <w:t xml:space="preserve"> great if future students could investigate that.</w:t>
-      </w:r>
-    </w:p>
-    <w:p>
-      <w:pPr>
-        <w:pStyle w:val="normal0"/>
-      </w:pPr>
-      <w:r>
-        <w:rPr>
-          <w:rFonts w:ascii="Times New Roman" w:eastAsia="Times New Roman" w:hAnsi="Times New Roman" w:cs="Times New Roman"/>
-          <w:sz w:val="24"/>
-        </w:rPr>
-        <w:t>c. Yes, I think that anyone should be able to legally gather and use data on a free to use, publicly accessible site, like Craigslist. On a site like Craigslist, there is no expectation of privacy on behalf</w:t>
-      </w:r>
-      <w:r>
-        <w:rPr>
-          <w:rFonts w:ascii="Times New Roman" w:eastAsia="Times New Roman" w:hAnsi="Times New Roman" w:cs="Times New Roman"/>
-          <w:sz w:val="24"/>
-        </w:rPr>
-        <w:t xml:space="preserve"> those people posting an advertisement, as least with regards to the information they are choosing to publically share. I do not think that Craigslist itself has any more proprietary claim over the information uploaded to the site than the users themselves</w:t>
-      </w:r>
-      <w:r>
-        <w:rPr>
-          <w:rFonts w:ascii="Times New Roman" w:eastAsia="Times New Roman" w:hAnsi="Times New Roman" w:cs="Times New Roman"/>
-          <w:sz w:val="24"/>
-        </w:rPr>
-        <w:t xml:space="preserve"> because the service and data they provide access to is public and requires no login or active agreement to terms of service to view. I do see an issue, however, if people are using the information they harvest from a site like Craigslist for commercial pu</w:t>
-      </w:r>
-      <w:r>
-        <w:rPr>
-          <w:rFonts w:ascii="Times New Roman" w:eastAsia="Times New Roman" w:hAnsi="Times New Roman" w:cs="Times New Roman"/>
-          <w:sz w:val="24"/>
-        </w:rPr>
-        <w:t>rposes. That seems to me like some sort of proprietary assertion over the data that they have gleaned for free, which seems shady and inequitable.</w:t>
-      </w:r>
-    </w:p>
-    <w:p>
-      <w:pPr>
-        <w:pStyle w:val="normal0"/>
-      </w:pPr>
-    </w:p>
-    <w:p>
-      <w:pPr>
-        <w:pStyle w:val="normal0"/>
-      </w:pPr>
-      <w:r>
-        <w:rPr>
-          <w:rFonts w:ascii="Times New Roman" w:eastAsia="Times New Roman" w:hAnsi="Times New Roman" w:cs="Times New Roman"/>
-          <w:sz w:val="24"/>
-        </w:rPr>
-        <w:t>Rachel</w:t>
-      </w:r>
-    </w:p>
-    <w:p>
-      <w:pPr>
-        <w:pStyle w:val="normal0"/>
-      </w:pPr>
-      <w:r>
-        <w:rPr>
-          <w:rFonts w:ascii="Times New Roman" w:eastAsia="Times New Roman" w:hAnsi="Times New Roman" w:cs="Times New Roman"/>
-          <w:sz w:val="24"/>
-        </w:rPr>
-        <w:t xml:space="preserve">a. </w:t>
-      </w:r>
-      <w:proofErr w:type="gramStart"/>
-      <w:r>
-        <w:rPr>
-          <w:rFonts w:ascii="Times New Roman" w:eastAsia="Times New Roman" w:hAnsi="Times New Roman" w:cs="Times New Roman"/>
-          <w:sz w:val="24"/>
-        </w:rPr>
-        <w:t>The</w:t>
-      </w:r>
-      <w:proofErr w:type="gramEnd"/>
-      <w:r>
-        <w:rPr>
-          <w:rFonts w:ascii="Times New Roman" w:eastAsia="Times New Roman" w:hAnsi="Times New Roman" w:cs="Times New Roman"/>
-          <w:sz w:val="24"/>
-        </w:rPr>
-        <w:t xml:space="preserve"> most difficult part of the assignment was manipulating large amounts of data in Google spreads</w:t>
-      </w:r>
-      <w:r>
-        <w:rPr>
-          <w:rFonts w:ascii="Times New Roman" w:eastAsia="Times New Roman" w:hAnsi="Times New Roman" w:cs="Times New Roman"/>
-          <w:sz w:val="24"/>
-        </w:rPr>
-        <w:t xml:space="preserve">heets. Sometimes the </w:t>
-      </w:r>
-      <w:proofErr w:type="spellStart"/>
-      <w:r>
-        <w:rPr>
-          <w:rFonts w:ascii="Times New Roman" w:eastAsia="Times New Roman" w:hAnsi="Times New Roman" w:cs="Times New Roman"/>
-          <w:sz w:val="24"/>
-        </w:rPr>
-        <w:t>xpath</w:t>
-      </w:r>
-      <w:proofErr w:type="spellEnd"/>
-      <w:r>
-        <w:rPr>
-          <w:rFonts w:ascii="Times New Roman" w:eastAsia="Times New Roman" w:hAnsi="Times New Roman" w:cs="Times New Roman"/>
-          <w:sz w:val="24"/>
-        </w:rPr>
-        <w:t xml:space="preserve"> commands in the spreadsheet would have difficulty loading large amount of scraped data. In addition, Craigslist makes it difficult to scrape certain information from webpage tags. For example, addresses are not always embedded to</w:t>
-      </w:r>
-      <w:r>
-        <w:rPr>
-          <w:rFonts w:ascii="Times New Roman" w:eastAsia="Times New Roman" w:hAnsi="Times New Roman" w:cs="Times New Roman"/>
-          <w:sz w:val="24"/>
-        </w:rPr>
-        <w:t xml:space="preserve"> the same place in code for each web page. Information about addresses </w:t>
-      </w:r>
-      <w:proofErr w:type="gramStart"/>
-      <w:r>
-        <w:rPr>
-          <w:rFonts w:ascii="Times New Roman" w:eastAsia="Times New Roman" w:hAnsi="Times New Roman" w:cs="Times New Roman"/>
-          <w:sz w:val="24"/>
-        </w:rPr>
-        <w:t>were</w:t>
-      </w:r>
-      <w:proofErr w:type="gramEnd"/>
-      <w:r>
-        <w:rPr>
-          <w:rFonts w:ascii="Times New Roman" w:eastAsia="Times New Roman" w:hAnsi="Times New Roman" w:cs="Times New Roman"/>
-          <w:sz w:val="24"/>
-        </w:rPr>
-        <w:t xml:space="preserve"> either nested in the page titles tag or within the ‘</w:t>
-      </w:r>
-      <w:proofErr w:type="spellStart"/>
-      <w:r>
-        <w:rPr>
-          <w:rFonts w:ascii="Times New Roman" w:eastAsia="Times New Roman" w:hAnsi="Times New Roman" w:cs="Times New Roman"/>
-          <w:sz w:val="24"/>
-        </w:rPr>
-        <w:t>mapaddress</w:t>
-      </w:r>
-      <w:proofErr w:type="spellEnd"/>
-      <w:r>
-        <w:rPr>
-          <w:rFonts w:ascii="Times New Roman" w:eastAsia="Times New Roman" w:hAnsi="Times New Roman" w:cs="Times New Roman"/>
-          <w:sz w:val="24"/>
-        </w:rPr>
-        <w:t>’ tag. As a result, standardizing address information in Google spreadsheets introduced a bit of a challenge.</w:t>
-      </w:r>
-    </w:p>
-    <w:p>
-      <w:pPr>
-        <w:pStyle w:val="normal0"/>
-      </w:pPr>
-      <w:r>
-        <w:rPr>
-          <w:rFonts w:ascii="Times New Roman" w:eastAsia="Times New Roman" w:hAnsi="Times New Roman" w:cs="Times New Roman"/>
-          <w:sz w:val="24"/>
-        </w:rPr>
-        <w:t>b. It wo</w:t>
-      </w:r>
-      <w:r>
-        <w:rPr>
-          <w:rFonts w:ascii="Times New Roman" w:eastAsia="Times New Roman" w:hAnsi="Times New Roman" w:cs="Times New Roman"/>
-          <w:sz w:val="24"/>
-        </w:rPr>
-        <w:t xml:space="preserve">uld be good to learn how to incorporate </w:t>
-      </w:r>
-      <w:proofErr w:type="spellStart"/>
-      <w:r>
-        <w:rPr>
-          <w:rFonts w:ascii="Times New Roman" w:eastAsia="Times New Roman" w:hAnsi="Times New Roman" w:cs="Times New Roman"/>
-          <w:sz w:val="24"/>
-        </w:rPr>
-        <w:t>Javascript</w:t>
-      </w:r>
-      <w:proofErr w:type="spellEnd"/>
-      <w:r>
-        <w:rPr>
-          <w:rFonts w:ascii="Times New Roman" w:eastAsia="Times New Roman" w:hAnsi="Times New Roman" w:cs="Times New Roman"/>
-          <w:sz w:val="24"/>
-        </w:rPr>
-        <w:t xml:space="preserve"> into the assignment’s goals. For the purposes of this assignment we used Python because it was able to read the .CSV more easily that </w:t>
-      </w:r>
-      <w:proofErr w:type="spellStart"/>
-      <w:r>
-        <w:rPr>
-          <w:rFonts w:ascii="Times New Roman" w:eastAsia="Times New Roman" w:hAnsi="Times New Roman" w:cs="Times New Roman"/>
-          <w:sz w:val="24"/>
-        </w:rPr>
-        <w:t>Javascript</w:t>
-      </w:r>
-      <w:proofErr w:type="spellEnd"/>
-      <w:r>
-        <w:rPr>
-          <w:rFonts w:ascii="Times New Roman" w:eastAsia="Times New Roman" w:hAnsi="Times New Roman" w:cs="Times New Roman"/>
-          <w:sz w:val="24"/>
-        </w:rPr>
-        <w:t>. However, it would be great to apply what we have learned in</w:t>
-      </w:r>
-      <w:r>
-        <w:rPr>
-          <w:rFonts w:ascii="Times New Roman" w:eastAsia="Times New Roman" w:hAnsi="Times New Roman" w:cs="Times New Roman"/>
-          <w:sz w:val="24"/>
-        </w:rPr>
-        <w:t xml:space="preserve"> JavaScript to the goals of this assignment.</w:t>
-      </w:r>
-    </w:p>
-    <w:p>
-      <w:pPr>
-        <w:pStyle w:val="normal0"/>
-      </w:pPr>
-      <w:r>
-        <w:rPr>
-          <w:rFonts w:ascii="Times New Roman" w:eastAsia="Times New Roman" w:hAnsi="Times New Roman" w:cs="Times New Roman"/>
-          <w:sz w:val="24"/>
-        </w:rPr>
-        <w:t>c. I believe that it should be legal to scrape data from websites such as Craigslist. Craigslist is free to use and comprises of data from and for the public. Anyone should be able to gather and use the data bec</w:t>
-      </w:r>
-      <w:r>
-        <w:rPr>
-          <w:rFonts w:ascii="Times New Roman" w:eastAsia="Times New Roman" w:hAnsi="Times New Roman" w:cs="Times New Roman"/>
-          <w:sz w:val="24"/>
-        </w:rPr>
-        <w:t xml:space="preserve">ause it is voluntarily shared and accessed for free. Scraping housing listings from Craigslist provides the data for new projects that can better improve and facilitate an individual’s search for desired apartment rentals. </w:t>
-      </w:r>
     </w:p>
     <w:sectPr>
       <w:pgSz w:w="12240" w:h="15840"/>

</xml_diff>